<commit_message>
Se añadio otras cosas
</commit_message>
<xml_diff>
--- a/PruebasFrontend.docx
+++ b/PruebasFrontend.docx
@@ -35,9 +35,8 @@
         <w:rPr>
           <w:noProof/>
         </w:rPr>
-        <w:lastRenderedPageBreak/>
         <w:drawing>
-          <wp:inline distT="0" distB="0" distL="0" distR="0" wp14:anchorId="55CFBA0C" wp14:editId="4B8AEF1A">
+          <wp:inline distT="0" distB="0" distL="0" distR="0" wp14:anchorId="4CA3F966" wp14:editId="4F194EFB">
             <wp:extent cx="5400040" cy="3035935"/>
             <wp:effectExtent l="0" t="0" r="0" b="0"/>
             <wp:docPr id="1" name="Imagen 1"/>
@@ -72,15 +71,27 @@
           </wp:inline>
         </w:drawing>
       </w:r>
+    </w:p>
+    <w:p>
+      <w:pPr>
+        <w:tabs>
+          <w:tab w:val="left" w:pos="1942"/>
+        </w:tabs>
+        <w:rPr>
+          <w:sz w:val="28"/>
+          <w:szCs w:val="28"/>
+        </w:rPr>
+      </w:pPr>
       <w:r>
         <w:rPr>
           <w:noProof/>
         </w:rPr>
+        <w:lastRenderedPageBreak/>
         <w:drawing>
-          <wp:inline distT="0" distB="0" distL="0" distR="0" wp14:anchorId="4372F9A4" wp14:editId="5C2EF9F9">
+          <wp:inline distT="0" distB="0" distL="0" distR="0" wp14:anchorId="79E12197" wp14:editId="1AD16878">
             <wp:extent cx="5400040" cy="3035935"/>
             <wp:effectExtent l="0" t="0" r="0" b="0"/>
-            <wp:docPr id="5" name="Imagen 5"/>
+            <wp:docPr id="2" name="Imagen 2"/>
             <wp:cNvGraphicFramePr>
               <a:graphicFrameLocks xmlns:a="http://schemas.openxmlformats.org/drawingml/2006/main" noChangeAspect="1"/>
             </wp:cNvGraphicFramePr>
@@ -116,12 +127,11 @@
         <w:rPr>
           <w:noProof/>
         </w:rPr>
-        <w:lastRenderedPageBreak/>
         <w:drawing>
-          <wp:inline distT="0" distB="0" distL="0" distR="0" wp14:anchorId="56AAFE18" wp14:editId="0355FB0B">
+          <wp:inline distT="0" distB="0" distL="0" distR="0" wp14:anchorId="6B954430" wp14:editId="68717F42">
             <wp:extent cx="5400040" cy="3035935"/>
             <wp:effectExtent l="0" t="0" r="0" b="0"/>
-            <wp:docPr id="4" name="Imagen 4"/>
+            <wp:docPr id="3" name="Imagen 3"/>
             <wp:cNvGraphicFramePr>
               <a:graphicFrameLocks xmlns:a="http://schemas.openxmlformats.org/drawingml/2006/main" noChangeAspect="1"/>
             </wp:cNvGraphicFramePr>
@@ -134,6 +144,110 @@
                   </pic:nvPicPr>
                   <pic:blipFill>
                     <a:blip r:embed="rId6"/>
+                    <a:stretch>
+                      <a:fillRect/>
+                    </a:stretch>
+                  </pic:blipFill>
+                  <pic:spPr>
+                    <a:xfrm>
+                      <a:off x="0" y="0"/>
+                      <a:ext cx="5400040" cy="3035935"/>
+                    </a:xfrm>
+                    <a:prstGeom prst="rect">
+                      <a:avLst/>
+                    </a:prstGeom>
+                  </pic:spPr>
+                </pic:pic>
+              </a:graphicData>
+            </a:graphic>
+          </wp:inline>
+        </w:drawing>
+      </w:r>
+    </w:p>
+    <w:p>
+      <w:pPr>
+        <w:tabs>
+          <w:tab w:val="left" w:pos="1942"/>
+        </w:tabs>
+        <w:rPr>
+          <w:sz w:val="28"/>
+          <w:szCs w:val="28"/>
+        </w:rPr>
+      </w:pPr>
+      <w:r>
+        <w:rPr>
+          <w:noProof/>
+        </w:rPr>
+        <w:lastRenderedPageBreak/>
+        <w:drawing>
+          <wp:inline distT="0" distB="0" distL="0" distR="0" wp14:anchorId="5156A9E5" wp14:editId="03F4FBA2">
+            <wp:extent cx="5400040" cy="3035935"/>
+            <wp:effectExtent l="0" t="0" r="0" b="0"/>
+            <wp:docPr id="6" name="Imagen 6"/>
+            <wp:cNvGraphicFramePr>
+              <a:graphicFrameLocks xmlns:a="http://schemas.openxmlformats.org/drawingml/2006/main" noChangeAspect="1"/>
+            </wp:cNvGraphicFramePr>
+            <a:graphic xmlns:a="http://schemas.openxmlformats.org/drawingml/2006/main">
+              <a:graphicData uri="http://schemas.openxmlformats.org/drawingml/2006/picture">
+                <pic:pic xmlns:pic="http://schemas.openxmlformats.org/drawingml/2006/picture">
+                  <pic:nvPicPr>
+                    <pic:cNvPr id="1" name=""/>
+                    <pic:cNvPicPr/>
+                  </pic:nvPicPr>
+                  <pic:blipFill>
+                    <a:blip r:embed="rId7"/>
+                    <a:stretch>
+                      <a:fillRect/>
+                    </a:stretch>
+                  </pic:blipFill>
+                  <pic:spPr>
+                    <a:xfrm>
+                      <a:off x="0" y="0"/>
+                      <a:ext cx="5400040" cy="3035935"/>
+                    </a:xfrm>
+                    <a:prstGeom prst="rect">
+                      <a:avLst/>
+                    </a:prstGeom>
+                  </pic:spPr>
+                </pic:pic>
+              </a:graphicData>
+            </a:graphic>
+          </wp:inline>
+        </w:drawing>
+      </w:r>
+    </w:p>
+    <w:p>
+      <w:pPr>
+        <w:tabs>
+          <w:tab w:val="left" w:pos="1942"/>
+        </w:tabs>
+        <w:rPr>
+          <w:sz w:val="28"/>
+          <w:szCs w:val="28"/>
+          <w:u w:val="single"/>
+        </w:rPr>
+      </w:pPr>
+      <w:r>
+        <w:rPr>
+          <w:noProof/>
+        </w:rPr>
+        <w:drawing>
+          <wp:inline distT="0" distB="0" distL="0" distR="0" wp14:anchorId="570C3A0D" wp14:editId="303E5E34">
+            <wp:extent cx="5400040" cy="3035935"/>
+            <wp:effectExtent l="0" t="0" r="0" b="0"/>
+            <wp:docPr id="7" name="Imagen 7"/>
+            <wp:cNvGraphicFramePr>
+              <a:graphicFrameLocks xmlns:a="http://schemas.openxmlformats.org/drawingml/2006/main" noChangeAspect="1"/>
+            </wp:cNvGraphicFramePr>
+            <a:graphic xmlns:a="http://schemas.openxmlformats.org/drawingml/2006/main">
+              <a:graphicData uri="http://schemas.openxmlformats.org/drawingml/2006/picture">
+                <pic:pic xmlns:pic="http://schemas.openxmlformats.org/drawingml/2006/picture">
+                  <pic:nvPicPr>
+                    <pic:cNvPr id="1" name=""/>
+                    <pic:cNvPicPr/>
+                  </pic:nvPicPr>
+                  <pic:blipFill>
+                    <a:blip r:embed="rId8"/>
                     <a:stretch>
                       <a:fillRect/>
                     </a:stretch>

</xml_diff>